<commit_message>
Added staffing, still in progress.
</commit_message>
<xml_diff>
--- a/Documents/Feasibility-study-v0.1.docx
+++ b/Documents/Feasibility-study-v0.1.docx
@@ -1527,6 +1527,211 @@
     <w:p>
       <w:pPr>
         <w:pStyle w:val="ListParagraph"/>
+        <w:numPr>
+          <w:ilvl w:val="0"/>
+          <w:numId w:val="2"/>
+        </w:numPr>
+        <w:rPr>
+          <w:b/>
+          <w:bCs/>
+          <w:sz w:val="24"/>
+          <w:szCs w:val="24"/>
+        </w:rPr>
+      </w:pPr>
+      <w:r>
+        <w:rPr>
+          <w:b/>
+          <w:bCs/>
+          <w:sz w:val="24"/>
+          <w:szCs w:val="24"/>
+        </w:rPr>
+        <w:t>Organization and Staffing</w:t>
+      </w:r>
+    </w:p>
+    <w:p>
+      <w:pPr>
+        <w:ind w:firstLine="360"/>
+        <w:rPr>
+          <w:lang w:val="el-GR"/>
+        </w:rPr>
+      </w:pPr>
+      <w:r>
+        <w:rPr>
+          <w:lang w:val="el-GR"/>
+        </w:rPr>
+        <w:t xml:space="preserve">Ο πυρήνας της </w:t>
+      </w:r>
+      <w:r>
+        <w:t>start</w:t>
+      </w:r>
+      <w:r>
+        <w:rPr>
+          <w:lang w:val="el-GR"/>
+        </w:rPr>
+        <w:t>-</w:t>
+      </w:r>
+      <w:r>
+        <w:t>up</w:t>
+      </w:r>
+      <w:r>
+        <w:rPr>
+          <w:lang w:val="el-GR"/>
+        </w:rPr>
+        <w:t xml:space="preserve"> </w:t>
+      </w:r>
+      <w:r>
+        <w:rPr>
+          <w:lang w:val="el-GR"/>
+        </w:rPr>
+        <w:t xml:space="preserve">μας αυτή τη στιγμή αποτελείται από μόνο 5 άτομα. Όπως περιγράφεται ανωτέρω, θα είναι απαραίτητη η πρόσληψη τουλάχιστον δύο παραπάνω έμπειρους σχεδιαστές. Η υλοποίηση του </w:t>
+      </w:r>
+      <w:r>
+        <w:t>Pandaemon</w:t>
+      </w:r>
+      <w:r>
+        <w:rPr>
+          <w:lang w:val="el-GR"/>
+        </w:rPr>
+        <w:t xml:space="preserve"> </w:t>
+      </w:r>
+      <w:r>
+        <w:rPr>
+          <w:lang w:val="el-GR"/>
+        </w:rPr>
+        <w:t xml:space="preserve">θα μπορούσε να επιταχυνθεί με περαιτέρω προσλήψεις, όμως εκτιμάται πως το κόστος για τη διατήρηση τους πριν να καταφέρουμε να φέρουμε το έργο σε </w:t>
+      </w:r>
+      <w:r>
+        <w:t>field</w:t>
+      </w:r>
+      <w:r>
+        <w:rPr>
+          <w:lang w:val="el-GR"/>
+        </w:rPr>
+        <w:t xml:space="preserve"> </w:t>
+      </w:r>
+      <w:r>
+        <w:t>testing</w:t>
+      </w:r>
+      <w:r>
+        <w:rPr>
+          <w:lang w:val="el-GR"/>
+        </w:rPr>
+        <w:t xml:space="preserve"> </w:t>
+      </w:r>
+      <w:r>
+        <w:rPr>
+          <w:lang w:val="el-GR"/>
+        </w:rPr>
+        <w:t xml:space="preserve">στάδιο θα αποβεί μεγαλύτερο από το κόστος που θα οφειλόταν στη συγκριτική καθυστέρηση. Αυτή η σύγκριση προφανώς είναι εκ φύσεως ελλιπής, καθώς η αγορά όσον αφορά την τωρινή πανδημία είναι απρόβλεπτη και ραγδαία εξελισσόμενη. Είναι πιθανό πως μία καθυστέρηση ενός μηνός στο αρχικό </w:t>
+      </w:r>
+      <w:r>
+        <w:t>deployment</w:t>
+      </w:r>
+      <w:r>
+        <w:rPr>
+          <w:lang w:val="el-GR"/>
+        </w:rPr>
+        <w:t xml:space="preserve"> </w:t>
+      </w:r>
+      <w:r>
+        <w:rPr>
+          <w:lang w:val="el-GR"/>
+        </w:rPr>
+        <w:t xml:space="preserve">θα κάνει τεράστια διαφορά στο ποσοστό υιοθέτησης της εφαρμογής από το κοινό και στο πιθανό ενδιαφέρον που μπορεί να δείξει η ελληνική κυβέρνηση στην χρηματοδότηση του. </w:t>
+      </w:r>
+      <w:r>
+        <w:rPr>
+          <w:lang w:val="el-GR"/>
+        </w:rPr>
+        <w:t xml:space="preserve">Οι τελευταίοι δώδεκα μήνες έχουν αποδείξει την δυσκολία της πρόβλεψης της πορείας του φαινομένου. </w:t>
+      </w:r>
+    </w:p>
+    <w:p>
+      <w:pPr>
+        <w:rPr>
+          <w:lang w:val="el-GR"/>
+        </w:rPr>
+      </w:pPr>
+      <w:r>
+        <w:rPr>
+          <w:lang w:val="el-GR"/>
+        </w:rPr>
+        <w:lastRenderedPageBreak/>
+        <w:t xml:space="preserve">Περαιτέρω υπηρεσίες θα χρειαστούν, όπως η διαφήμιση του έργου και η πιο εξονυχιστική έρευνα αγοράς για τον πιο αποτελεσματικό σχεδιασμό του έργου. Αυτές όμως κρίνονται ως κυρίως </w:t>
+      </w:r>
+      <w:r>
+        <w:t>one</w:t>
+      </w:r>
+      <w:r>
+        <w:rPr>
+          <w:lang w:val="el-GR"/>
+        </w:rPr>
+        <w:t>-</w:t>
+      </w:r>
+      <w:r>
+        <w:t>off</w:t>
+      </w:r>
+      <w:r>
+        <w:rPr>
+          <w:lang w:val="el-GR"/>
+        </w:rPr>
+        <w:t xml:space="preserve"> </w:t>
+      </w:r>
+      <w:r>
+        <w:rPr>
+          <w:lang w:val="el-GR"/>
+        </w:rPr>
+        <w:t xml:space="preserve">κόστη, η τουλάχιστον αρκετά αραιά αναγκαίες που θα είναι πιο αποδοτικό να τις παραδώσουμε σε </w:t>
+      </w:r>
+      <w:r>
+        <w:t>third</w:t>
+      </w:r>
+      <w:r>
+        <w:rPr>
+          <w:lang w:val="el-GR"/>
+        </w:rPr>
+        <w:t xml:space="preserve"> </w:t>
+      </w:r>
+      <w:r>
+        <w:t>party</w:t>
+      </w:r>
+      <w:r>
+        <w:rPr>
+          <w:lang w:val="el-GR"/>
+        </w:rPr>
+        <w:t xml:space="preserve"> </w:t>
+      </w:r>
+      <w:r>
+        <w:rPr>
+          <w:lang w:val="el-GR"/>
+        </w:rPr>
+        <w:t xml:space="preserve">εταιρίες που ειδικεύονται σε αυτούς τους τομείς. </w:t>
+      </w:r>
+      <w:r>
+        <w:rPr>
+          <w:lang w:val="el-GR"/>
+        </w:rPr>
+        <w:t xml:space="preserve">Πιθανώς σε μετέπειτα στάδιο θα χρειαστεί η πρόσληψη ατόμου για τον αφιερωμένο </w:t>
+      </w:r>
+      <w:r>
+        <w:t>manual</w:t>
+      </w:r>
+      <w:r>
+        <w:rPr>
+          <w:lang w:val="el-GR"/>
+        </w:rPr>
+        <w:t xml:space="preserve"> </w:t>
+      </w:r>
+      <w:r>
+        <w:rPr>
+          <w:lang w:val="el-GR"/>
+        </w:rPr>
+        <w:t>έλεγχο των αιτήσεων υποβολής κινητικών δεδομένων, το οποίο θα εξετάζει την αξιοπιστία των αποδεικτικών εγγράφων των πιθανών ασθενών. Αυτή η εργασία θεωρείται αρκετά απλοϊκή, και θα εξαρτηθεί από τον αριθμό χρηστών.</w:t>
+      </w:r>
+    </w:p>
+    <w:p>
+      <w:pPr>
+        <w:pStyle w:val="ListParagraph"/>
         <w:ind w:left="810"/>
         <w:rPr>
           <w:b/>
@@ -1542,6 +1747,17 @@
         </w:rPr>
         <w:br/>
       </w:r>
+    </w:p>
+    <w:p>
+      <w:pPr>
+        <w:rPr>
+          <w:b/>
+          <w:bCs/>
+          <w:sz w:val="24"/>
+          <w:szCs w:val="24"/>
+          <w:lang w:val="el-GR"/>
+        </w:rPr>
+      </w:pPr>
     </w:p>
     <w:p>
       <w:pPr>
@@ -1564,16 +1780,11 @@
           <w:sz w:val="24"/>
           <w:szCs w:val="24"/>
         </w:rPr>
-        <w:t>Organization and Staffing</w:t>
-      </w:r>
-    </w:p>
-    <w:p>
-      <w:pPr>
-        <w:pStyle w:val="ListParagraph"/>
-        <w:numPr>
-          <w:ilvl w:val="0"/>
-          <w:numId w:val="2"/>
-        </w:numPr>
+        <w:t>Schedule</w:t>
+      </w:r>
+    </w:p>
+    <w:p>
+      <w:pPr>
         <w:rPr>
           <w:b/>
           <w:bCs/>
@@ -1581,15 +1792,6 @@
           <w:szCs w:val="24"/>
         </w:rPr>
       </w:pPr>
-      <w:r>
-        <w:rPr>
-          <w:b/>
-          <w:bCs/>
-          <w:sz w:val="24"/>
-          <w:szCs w:val="24"/>
-        </w:rPr>
-        <w:t>Schedule</w:t>
-      </w:r>
     </w:p>
     <w:p>
       <w:pPr>
@@ -1890,6 +2092,7 @@
         <w:rPr>
           <w:noProof/>
         </w:rPr>
+        <w:lastRenderedPageBreak/>
         <w:drawing>
           <wp:inline distT="0" distB="0" distL="0" distR="0" wp14:anchorId="4A4401FF" wp14:editId="2E0D6370">
             <wp:extent cx="3152775" cy="1141095"/>
@@ -3320,6 +3523,18 @@
       <w:u w:val="single"/>
     </w:rPr>
   </w:style>
+  <w:style w:type="character" w:styleId="UnresolvedMention">
+    <w:name w:val="Unresolved Mention"/>
+    <w:basedOn w:val="DefaultParagraphFont"/>
+    <w:uiPriority w:val="99"/>
+    <w:semiHidden/>
+    <w:unhideWhenUsed/>
+    <w:rsid w:val="00AC1AB9"/>
+    <w:rPr>
+      <w:color w:val="605E5C"/>
+      <w:shd w:val="clear" w:color="auto" w:fill="E1DFDD"/>
+    </w:rPr>
+  </w:style>
 </w:styles>
 </file>
 

</xml_diff>